<commit_message>
Cap nhat chuong trinh py nhan dang phuong an
</commit_message>
<xml_diff>
--- a/test/Bài 17.docx
+++ b/test/Bài 17.docx
@@ -2252,22 +2252,22 @@
         <w:rPr>
           <w:rFonts w:ascii="Archivo Narrow" w:hAnsi="Archivo Narrow" w:cs="Archivo Narrow"/>
         </w:rPr>
+        <w:t>a. MySQL là một hệ quản trị CSDL quan hệ được sử dụng phổ biến.</w:t>
+      </w:r>
+    </w:p>
+    <w:p>
+      <w:pPr>
+        <w:spacing w:before="96" w:after="96" w:line="240" w:lineRule="auto"/>
+        <w:jc w:val="both"/>
+        <w:rPr>
+          <w:rFonts w:ascii="Archivo Narrow" w:hAnsi="Archivo Narrow" w:cs="Archivo Narrow"/>
+        </w:rPr>
+      </w:pPr>
+      <w:r>
+        <w:rPr>
+          <w:rFonts w:ascii="Archivo Narrow" w:hAnsi="Archivo Narrow" w:cs="Archivo Narrow"/>
+        </w:rPr>
         <w:lastRenderedPageBreak/>
-        <w:t>a. MySQL là một hệ quản trị CSDL quan hệ được sử dụng phổ biến.</w:t>
-      </w:r>
-    </w:p>
-    <w:p>
-      <w:pPr>
-        <w:spacing w:before="96" w:after="96" w:line="240" w:lineRule="auto"/>
-        <w:jc w:val="both"/>
-        <w:rPr>
-          <w:rFonts w:ascii="Archivo Narrow" w:hAnsi="Archivo Narrow" w:cs="Archivo Narrow"/>
-        </w:rPr>
-      </w:pPr>
-      <w:r>
-        <w:rPr>
-          <w:rFonts w:ascii="Archivo Narrow" w:hAnsi="Archivo Narrow" w:cs="Archivo Narrow"/>
-        </w:rPr>
         <w:t>b. Đây là một phần mềm mã nguồn mở và miễn phí.</w:t>
       </w:r>
     </w:p>
@@ -2688,22 +2688,22 @@
         <w:rPr>
           <w:rFonts w:ascii="Archivo Narrow" w:hAnsi="Archivo Narrow" w:cs="Archivo Narrow"/>
         </w:rPr>
+        <w:t>Câu 7. Giao diện của phần mềm HeidiSQL có những thành phần và chức năng nào?</w:t>
+      </w:r>
+    </w:p>
+    <w:p>
+      <w:pPr>
+        <w:spacing w:before="96" w:after="96" w:line="240" w:lineRule="auto"/>
+        <w:jc w:val="both"/>
+        <w:rPr>
+          <w:rFonts w:ascii="Archivo Narrow" w:hAnsi="Archivo Narrow" w:cs="Archivo Narrow"/>
+        </w:rPr>
+      </w:pPr>
+      <w:r>
+        <w:rPr>
+          <w:rFonts w:ascii="Archivo Narrow" w:hAnsi="Archivo Narrow" w:cs="Archivo Narrow"/>
+        </w:rPr>
         <w:lastRenderedPageBreak/>
-        <w:t>Câu 7. Giao diện của phần mềm HeidiSQL có những thành phần và chức năng nào?</w:t>
-      </w:r>
-    </w:p>
-    <w:p>
-      <w:pPr>
-        <w:spacing w:before="96" w:after="96" w:line="240" w:lineRule="auto"/>
-        <w:jc w:val="both"/>
-        <w:rPr>
-          <w:rFonts w:ascii="Archivo Narrow" w:hAnsi="Archivo Narrow" w:cs="Archivo Narrow"/>
-        </w:rPr>
-      </w:pPr>
-      <w:r>
-        <w:rPr>
-          <w:rFonts w:ascii="Archivo Narrow" w:hAnsi="Archivo Narrow" w:cs="Archivo Narrow"/>
-        </w:rPr>
         <w:t>a. Vùng danh sách CSDL đã có ở phía bên trái cửa sổ.</w:t>
       </w:r>
     </w:p>
@@ -3073,7 +3073,22 @@
         <w:rPr>
           <w:rFonts w:ascii="Archivo Narrow" w:hAnsi="Archivo Narrow" w:cs="Archivo Narrow"/>
         </w:rPr>
-        <w:t>a) MySQL là một hệ quản trị cơ sở dữ liệu mã nguồn mở, miễn phí và được sử dụng phổ biến. (đ)</w:t>
+        <w:t>a) MySQL là một hệ quản trị cơ sở dữ liệu mã nguồn mở, miễn phí và được sử dụng phổ biến.</w:t>
+      </w:r>
+    </w:p>
+    <w:p>
+      <w:pPr>
+        <w:spacing w:before="96" w:after="96" w:line="240" w:lineRule="auto"/>
+        <w:jc w:val="both"/>
+        <w:rPr>
+          <w:rFonts w:ascii="Archivo Narrow" w:hAnsi="Archivo Narrow" w:cs="Archivo Narrow"/>
+        </w:rPr>
+      </w:pPr>
+      <w:r>
+        <w:rPr>
+          <w:rFonts w:ascii="Archivo Narrow" w:hAnsi="Archivo Narrow" w:cs="Archivo Narrow"/>
+        </w:rPr>
+        <w:t>b) HeidiSQL chỉ hỗ trợ kết nối và làm việc với hệ quản trị cơ sở dữ liệu MySQL.</w:t>
       </w:r>
     </w:p>
     <w:p>
@@ -3089,37 +3104,37 @@
           <w:rFonts w:ascii="Archivo Narrow" w:hAnsi="Archivo Narrow" w:cs="Archivo Narrow"/>
         </w:rPr>
         <w:lastRenderedPageBreak/>
-        <w:t>b) HeidiSQL chỉ hỗ trợ kết nối và làm việc với hệ quản trị cơ sở dữ liệu MySQL. (s)</w:t>
-      </w:r>
-    </w:p>
-    <w:p>
-      <w:pPr>
-        <w:spacing w:before="96" w:after="96" w:line="240" w:lineRule="auto"/>
-        <w:jc w:val="both"/>
-        <w:rPr>
-          <w:rFonts w:ascii="Archivo Narrow" w:hAnsi="Archivo Narrow" w:cs="Archivo Narrow"/>
-        </w:rPr>
-      </w:pPr>
-      <w:r>
-        <w:rPr>
-          <w:rFonts w:ascii="Archivo Narrow" w:hAnsi="Archivo Narrow" w:cs="Archivo Narrow"/>
-        </w:rPr>
-        <w:t>c) Sau khi cài đặt MySQL, việc nhập mật khẩu cho tài khoản Root là không cần thiết. (s)</w:t>
-      </w:r>
-    </w:p>
-    <w:p>
-      <w:pPr>
-        <w:spacing w:before="96" w:after="96" w:line="240" w:lineRule="auto"/>
-        <w:jc w:val="both"/>
-        <w:rPr>
-          <w:rFonts w:ascii="Archivo Narrow" w:hAnsi="Archivo Narrow" w:cs="Archivo Narrow"/>
-        </w:rPr>
-      </w:pPr>
-      <w:r>
-        <w:rPr>
-          <w:rFonts w:ascii="Archivo Narrow" w:hAnsi="Archivo Narrow" w:cs="Archivo Narrow"/>
-        </w:rPr>
-        <w:t>d) HeidiSQL có hỗ trợ giao diện ngôn ngữ tiếng Việt, giúp người dùng Việt Nam dễ dàng sử dụng. (đ)</w:t>
+        <w:t>c) Sau khi cài đặt MySQL, việc nhập mật khẩu cho tài khoản Root là không cần thiết.</w:t>
+      </w:r>
+    </w:p>
+    <w:p>
+      <w:pPr>
+        <w:spacing w:before="96" w:after="96" w:line="240" w:lineRule="auto"/>
+        <w:jc w:val="both"/>
+        <w:rPr>
+          <w:rFonts w:ascii="Archivo Narrow" w:hAnsi="Archivo Narrow" w:cs="Archivo Narrow"/>
+        </w:rPr>
+      </w:pPr>
+      <w:r>
+        <w:rPr>
+          <w:rFonts w:ascii="Archivo Narrow" w:hAnsi="Archivo Narrow" w:cs="Archivo Narrow"/>
+        </w:rPr>
+        <w:t>d) HeidiSQL có hỗ trợ giao diện ngôn ngữ tiếng Việt, giúp người dùng Việt Nam dễ dàng sử dụng.</w:t>
+      </w:r>
+    </w:p>
+    <w:p>
+      <w:pPr>
+        <w:spacing w:before="96" w:after="96" w:line="240" w:lineRule="auto"/>
+        <w:jc w:val="both"/>
+        <w:rPr>
+          <w:rFonts w:ascii="Archivo Narrow" w:hAnsi="Archivo Narrow" w:cs="Archivo Narrow"/>
+        </w:rPr>
+      </w:pPr>
+      <w:r>
+        <w:rPr>
+          <w:rFonts w:ascii="Archivo Narrow" w:hAnsi="Archivo Narrow" w:cs="Archivo Narrow"/>
+        </w:rPr>
+        <w:t>Đáp án: ĐSSĐ</w:t>
       </w:r>
     </w:p>
     <w:p>
@@ -3167,62 +3182,68 @@
         <w:rPr>
           <w:rFonts w:ascii="Archivo Narrow" w:hAnsi="Archivo Narrow" w:cs="Archivo Narrow"/>
         </w:rPr>
-        <w:t>a) HeidiSQL chỉ có thể được sử dụng trên hệ điều hành Windows. (s)</w:t>
-      </w:r>
-    </w:p>
-    <w:p>
-      <w:pPr>
-        <w:spacing w:before="96" w:after="96" w:line="240" w:lineRule="auto"/>
-        <w:jc w:val="both"/>
-        <w:rPr>
-          <w:rFonts w:ascii="Archivo Narrow" w:hAnsi="Archivo Narrow" w:cs="Archivo Narrow"/>
-        </w:rPr>
-      </w:pPr>
-      <w:r>
-        <w:rPr>
-          <w:rFonts w:ascii="Archivo Narrow" w:hAnsi="Archivo Narrow" w:cs="Archivo Narrow"/>
-        </w:rPr>
-        <w:t>b) HeidiSQL cho phép người dùng kết nối đồng thời với nhiều hệ quản trị cơ sở dữ liệu khác nhau.(đ)</w:t>
-      </w:r>
-    </w:p>
-    <w:p>
-      <w:pPr>
-        <w:spacing w:before="96" w:after="96" w:line="240" w:lineRule="auto"/>
-        <w:jc w:val="both"/>
-        <w:rPr>
-          <w:rFonts w:ascii="Archivo Narrow" w:hAnsi="Archivo Narrow" w:cs="Archivo Narrow"/>
-        </w:rPr>
-      </w:pPr>
-      <w:r>
-        <w:rPr>
-          <w:rFonts w:ascii="Archivo Narrow" w:hAnsi="Archivo Narrow" w:cs="Archivo Narrow"/>
-        </w:rPr>
-        <w:t>c) Người dùng không thể thay đổi ngôn ngữ giao diện của HeidiSQL sau khi cài đặt.(s)</w:t>
-      </w:r>
-    </w:p>
-    <w:p>
-      <w:pPr>
-        <w:spacing w:before="96" w:after="96" w:line="240" w:lineRule="auto"/>
-        <w:jc w:val="both"/>
-        <w:rPr>
-          <w:rFonts w:ascii="Archivo Narrow" w:hAnsi="Archivo Narrow" w:cs="Archivo Narrow"/>
-        </w:rPr>
-      </w:pPr>
-      <w:r>
-        <w:rPr>
-          <w:rFonts w:ascii="Archivo Narrow" w:hAnsi="Archivo Narrow" w:cs="Archivo Narrow"/>
-        </w:rPr>
-        <w:t>d) HeidiSQL có tính năng cho phép người dùng thực hiện các truy vấn SQL trực tiếp trên cơ sở dữ liệu.(đ)</w:t>
-      </w:r>
-    </w:p>
-    <w:p>
-      <w:pPr>
-        <w:spacing w:before="96" w:after="96" w:line="240" w:lineRule="auto"/>
-        <w:jc w:val="both"/>
-        <w:rPr>
-          <w:rFonts w:ascii="Archivo Narrow" w:hAnsi="Archivo Narrow" w:cs="Archivo Narrow"/>
-        </w:rPr>
-      </w:pPr>
+        <w:t>a) HeidiSQL chỉ có thể được sử dụng trên hệ điều hành Windows.</w:t>
+      </w:r>
+    </w:p>
+    <w:p>
+      <w:pPr>
+        <w:spacing w:before="96" w:after="96" w:line="240" w:lineRule="auto"/>
+        <w:jc w:val="both"/>
+        <w:rPr>
+          <w:rFonts w:ascii="Archivo Narrow" w:hAnsi="Archivo Narrow" w:cs="Archivo Narrow"/>
+        </w:rPr>
+      </w:pPr>
+      <w:r>
+        <w:rPr>
+          <w:rFonts w:ascii="Archivo Narrow" w:hAnsi="Archivo Narrow" w:cs="Archivo Narrow"/>
+        </w:rPr>
+        <w:t>b) HeidiSQL cho phép người dùng kết nối đồng thời với nhiều hệ quản trị cơ sở dữ liệu khác nhau.</w:t>
+      </w:r>
+    </w:p>
+    <w:p>
+      <w:pPr>
+        <w:spacing w:before="96" w:after="96" w:line="240" w:lineRule="auto"/>
+        <w:jc w:val="both"/>
+        <w:rPr>
+          <w:rFonts w:ascii="Archivo Narrow" w:hAnsi="Archivo Narrow" w:cs="Archivo Narrow"/>
+        </w:rPr>
+      </w:pPr>
+      <w:r>
+        <w:rPr>
+          <w:rFonts w:ascii="Archivo Narrow" w:hAnsi="Archivo Narrow" w:cs="Archivo Narrow"/>
+        </w:rPr>
+        <w:t>c) Người dùng không thể thay đổi ngôn ngữ giao diện của HeidiSQL sau khi cài đặt.</w:t>
+      </w:r>
+    </w:p>
+    <w:p>
+      <w:pPr>
+        <w:spacing w:before="96" w:after="96" w:line="240" w:lineRule="auto"/>
+        <w:jc w:val="both"/>
+        <w:rPr>
+          <w:rFonts w:ascii="Archivo Narrow" w:hAnsi="Archivo Narrow" w:cs="Archivo Narrow"/>
+        </w:rPr>
+      </w:pPr>
+      <w:r>
+        <w:rPr>
+          <w:rFonts w:ascii="Archivo Narrow" w:hAnsi="Archivo Narrow" w:cs="Archivo Narrow"/>
+        </w:rPr>
+        <w:t>d) HeidiSQL có tính năng cho phép người dùng thực hiện các truy vấn SQL trực tiếp trên cơ sở dữ liệu.</w:t>
+      </w:r>
+    </w:p>
+    <w:p>
+      <w:pPr>
+        <w:spacing w:before="96" w:after="96" w:line="240" w:lineRule="auto"/>
+        <w:jc w:val="both"/>
+        <w:rPr>
+          <w:rFonts w:ascii="Archivo Narrow" w:hAnsi="Archivo Narrow" w:cs="Archivo Narrow"/>
+        </w:rPr>
+      </w:pPr>
+      <w:r>
+        <w:rPr>
+          <w:rFonts w:ascii="Archivo Narrow" w:hAnsi="Archivo Narrow" w:cs="Archivo Narrow"/>
+        </w:rPr>
+        <w:t>Đáp án: SĐSĐ</w:t>
+      </w:r>
     </w:p>
     <w:p>
       <w:pPr>
@@ -3412,6 +3433,50 @@
     <w:lsdException w:name="Subtitle" w:locked="1" w:qFormat="1"/>
     <w:lsdException w:name="Strong" w:locked="1" w:qFormat="1"/>
     <w:lsdException w:name="Emphasis" w:locked="1" w:qFormat="1"/>
+    <w:lsdException w:name="Normal Table" w:semiHidden="1" w:unhideWhenUsed="1"/>
+    <w:lsdException w:name="Table Simple 1" w:semiHidden="1" w:unhideWhenUsed="1"/>
+    <w:lsdException w:name="Table Simple 2" w:semiHidden="1" w:unhideWhenUsed="1"/>
+    <w:lsdException w:name="Table Simple 3" w:semiHidden="1" w:unhideWhenUsed="1"/>
+    <w:lsdException w:name="Table Classic 1" w:semiHidden="1" w:unhideWhenUsed="1"/>
+    <w:lsdException w:name="Table Classic 2" w:semiHidden="1" w:unhideWhenUsed="1"/>
+    <w:lsdException w:name="Table Classic 3" w:semiHidden="1" w:unhideWhenUsed="1"/>
+    <w:lsdException w:name="Table Classic 4" w:semiHidden="1" w:unhideWhenUsed="1"/>
+    <w:lsdException w:name="Table Colorful 1" w:semiHidden="1" w:unhideWhenUsed="1"/>
+    <w:lsdException w:name="Table Colorful 2" w:semiHidden="1" w:unhideWhenUsed="1"/>
+    <w:lsdException w:name="Table Colorful 3" w:semiHidden="1" w:unhideWhenUsed="1"/>
+    <w:lsdException w:name="Table Columns 1" w:semiHidden="1" w:unhideWhenUsed="1"/>
+    <w:lsdException w:name="Table Columns 2" w:semiHidden="1" w:unhideWhenUsed="1"/>
+    <w:lsdException w:name="Table Columns 3" w:semiHidden="1" w:unhideWhenUsed="1"/>
+    <w:lsdException w:name="Table Columns 4" w:semiHidden="1" w:unhideWhenUsed="1"/>
+    <w:lsdException w:name="Table Columns 5" w:semiHidden="1" w:unhideWhenUsed="1"/>
+    <w:lsdException w:name="Table Grid 1" w:semiHidden="1" w:unhideWhenUsed="1"/>
+    <w:lsdException w:name="Table Grid 2" w:semiHidden="1" w:unhideWhenUsed="1"/>
+    <w:lsdException w:name="Table Grid 3" w:semiHidden="1" w:unhideWhenUsed="1"/>
+    <w:lsdException w:name="Table Grid 4" w:semiHidden="1" w:unhideWhenUsed="1"/>
+    <w:lsdException w:name="Table Grid 5" w:semiHidden="1" w:unhideWhenUsed="1"/>
+    <w:lsdException w:name="Table Grid 6" w:semiHidden="1" w:unhideWhenUsed="1"/>
+    <w:lsdException w:name="Table Grid 7" w:semiHidden="1" w:unhideWhenUsed="1"/>
+    <w:lsdException w:name="Table Grid 8" w:semiHidden="1" w:unhideWhenUsed="1"/>
+    <w:lsdException w:name="Table List 1" w:semiHidden="1" w:unhideWhenUsed="1"/>
+    <w:lsdException w:name="Table List 2" w:semiHidden="1" w:unhideWhenUsed="1"/>
+    <w:lsdException w:name="Table List 3" w:semiHidden="1" w:unhideWhenUsed="1"/>
+    <w:lsdException w:name="Table List 4" w:semiHidden="1" w:unhideWhenUsed="1"/>
+    <w:lsdException w:name="Table List 5" w:semiHidden="1" w:unhideWhenUsed="1"/>
+    <w:lsdException w:name="Table List 6" w:semiHidden="1" w:unhideWhenUsed="1"/>
+    <w:lsdException w:name="Table List 7" w:semiHidden="1" w:unhideWhenUsed="1"/>
+    <w:lsdException w:name="Table List 8" w:semiHidden="1" w:unhideWhenUsed="1"/>
+    <w:lsdException w:name="Table 3D effects 1" w:semiHidden="1" w:unhideWhenUsed="1"/>
+    <w:lsdException w:name="Table 3D effects 2" w:semiHidden="1" w:unhideWhenUsed="1"/>
+    <w:lsdException w:name="Table 3D effects 3" w:semiHidden="1" w:unhideWhenUsed="1"/>
+    <w:lsdException w:name="Table Contemporary" w:semiHidden="1" w:unhideWhenUsed="1"/>
+    <w:lsdException w:name="Table Elegant" w:semiHidden="1" w:unhideWhenUsed="1"/>
+    <w:lsdException w:name="Table Professional" w:semiHidden="1" w:unhideWhenUsed="1"/>
+    <w:lsdException w:name="Table Subtle 1" w:semiHidden="1" w:unhideWhenUsed="1"/>
+    <w:lsdException w:name="Table Subtle 2" w:semiHidden="1" w:unhideWhenUsed="1"/>
+    <w:lsdException w:name="Table Web 1" w:semiHidden="1" w:unhideWhenUsed="1"/>
+    <w:lsdException w:name="Table Web 2" w:semiHidden="1" w:unhideWhenUsed="1"/>
+    <w:lsdException w:name="Table Web 3" w:semiHidden="1" w:unhideWhenUsed="1"/>
+    <w:lsdException w:name="Table Theme" w:semiHidden="1" w:unhideWhenUsed="1"/>
     <w:lsdException w:name="Placeholder Text" w:locked="1" w:semiHidden="1" w:uiPriority="99"/>
     <w:lsdException w:name="No Spacing" w:locked="1" w:uiPriority="1" w:qFormat="1"/>
     <w:lsdException w:name="Light Shading" w:locked="1" w:uiPriority="60"/>
@@ -3776,6 +3841,7 @@
     <w:name w:val="Default Paragraph Font"/>
     <w:uiPriority w:val="1"/>
     <w:semiHidden/>
+    <w:unhideWhenUsed/>
   </w:style>
   <w:style w:type="table" w:default="1" w:styleId="TableNormal">
     <w:name w:val="Normal Table"/>

</xml_diff>